<commit_message>
All Task 1 and Task 2 documents, including code files and essays.
</commit_message>
<xml_diff>
--- a/01_formal_languages/PA_Task1.docx
+++ b/01_formal_languages/PA_Task1.docx
@@ -101,21 +101,7 @@
           <w:rFonts w:ascii="Helvetica" w:hAnsi="Helvetica"/>
           <w:color w:val="auto"/>
         </w:rPr>
-        <w:t xml:space="preserve">November </w:t>
-      </w:r>
-      <w:r>
-        <w:rPr>
-          <w:rFonts w:ascii="Helvetica" w:hAnsi="Helvetica"/>
-          <w:color w:val="auto"/>
-        </w:rPr>
-        <w:t>5</w:t>
-      </w:r>
-      <w:r>
-        <w:rPr>
-          <w:rFonts w:ascii="Helvetica" w:hAnsi="Helvetica"/>
-          <w:color w:val="auto"/>
-        </w:rPr>
-        <w:t>, 2025</w:t>
+        <w:t>November 5, 2025</w:t>
       </w:r>
     </w:p>
     <w:p>
@@ -166,6 +152,7 @@
     <w:p>
       <w:pPr>
         <w:pStyle w:val="whitespace-normal"/>
+        <w:ind w:firstLine="720"/>
         <w:rPr>
           <w:rFonts w:ascii="Helvetica" w:hAnsi="Helvetica"/>
         </w:rPr>
@@ -174,31 +161,7 @@
         <w:rPr>
           <w:rFonts w:ascii="Helvetica" w:hAnsi="Helvetica"/>
         </w:rPr>
-        <w:t xml:space="preserve">Fortran </w:t>
-      </w:r>
-      <w:r>
-        <w:rPr>
-          <w:rFonts w:ascii="Helvetica" w:hAnsi="Helvetica"/>
-        </w:rPr>
-        <w:t>is</w:t>
-      </w:r>
-      <w:r>
-        <w:rPr>
-          <w:rFonts w:ascii="Helvetica" w:hAnsi="Helvetica"/>
-        </w:rPr>
-        <w:t xml:space="preserve"> a procedural programming language, where programmers organize their work into procedures that run in sequence, using loops, </w:t>
-      </w:r>
-      <w:r>
-        <w:rPr>
-          <w:rFonts w:ascii="Helvetica" w:hAnsi="Helvetica"/>
-        </w:rPr>
-        <w:t>conditionals</w:t>
-      </w:r>
-      <w:r>
-        <w:rPr>
-          <w:rFonts w:ascii="Helvetica" w:hAnsi="Helvetica"/>
-        </w:rPr>
-        <w:t>, and step-by-step instructions (Fortran-Lang, n.d.). Variables can change their values as the program runs, and programmers explicitly tell the computer</w:t>
+        <w:t>Fortran is a procedural programming language, where programmers organize their work into procedures that run in sequence, using loops, conditionals, and step-by-step instructions (Fortran-Lang, n.d.). Variables can change their values as the program runs, and programmers explicitly tell the computer</w:t>
       </w:r>
       <w:r>
         <w:rPr>
@@ -210,19 +173,7 @@
         <w:rPr>
           <w:rFonts w:ascii="Helvetica" w:hAnsi="Helvetica"/>
         </w:rPr>
-        <w:t xml:space="preserve"> </w:t>
-      </w:r>
-      <w:r>
-        <w:rPr>
-          <w:rFonts w:ascii="Helvetica" w:hAnsi="Helvetica"/>
-        </w:rPr>
-        <w:t>call functions</w:t>
-      </w:r>
-      <w:r>
-        <w:rPr>
-          <w:rFonts w:ascii="Helvetica" w:hAnsi="Helvetica"/>
-        </w:rPr>
-        <w:t xml:space="preserve"> in a specific order. </w:t>
+        <w:t xml:space="preserve"> call functions in a specific order. </w:t>
       </w:r>
       <w:r>
         <w:rPr>
@@ -354,6 +305,7 @@
     <w:p>
       <w:pPr>
         <w:pStyle w:val="whitespace-normal"/>
+        <w:ind w:firstLine="720"/>
         <w:rPr>
           <w:rFonts w:ascii="Helvetica" w:hAnsi="Helvetica"/>
         </w:rPr>
@@ -616,6 +568,7 @@
     <w:p>
       <w:pPr>
         <w:pStyle w:val="whitespace-normal"/>
+        <w:ind w:firstLine="720"/>
         <w:rPr>
           <w:rFonts w:ascii="Helvetica" w:hAnsi="Helvetica"/>
         </w:rPr>
@@ -803,6 +756,7 @@
     <w:p>
       <w:pPr>
         <w:pStyle w:val="whitespace-normal"/>
+        <w:ind w:firstLine="720"/>
         <w:rPr>
           <w:rFonts w:ascii="Helvetica" w:hAnsi="Helvetica"/>
         </w:rPr>
@@ -873,7 +827,6 @@
         </w:rPr>
         <w:t xml:space="preserve">in another </w:t>
       </w:r>
-      <w:proofErr w:type="gramStart"/>
       <w:r>
         <w:rPr>
           <w:rFonts w:ascii="Helvetica" w:hAnsi="Helvetica"/>
@@ -884,9 +837,14 @@
         <w:rPr>
           <w:rFonts w:ascii="Helvetica" w:hAnsi="Helvetica"/>
         </w:rPr>
-        <w:t>, or</w:t>
-      </w:r>
-      <w:proofErr w:type="gramEnd"/>
+        <w:t>,</w:t>
+      </w:r>
+      <w:r>
+        <w:rPr>
+          <w:rFonts w:ascii="Helvetica" w:hAnsi="Helvetica"/>
+        </w:rPr>
+        <w:t xml:space="preserve"> or</w:t>
+      </w:r>
       <w:r>
         <w:rPr>
           <w:rFonts w:ascii="Helvetica" w:hAnsi="Helvetica"/>
@@ -1029,25 +987,7 @@
             <w:szCs w:val="24"/>
             <w:u w:val="single"/>
           </w:rPr>
-          <w:t>https://www.freecodecamp.org/news/compil</w:t>
-        </w:r>
-        <w:r>
-          <w:rPr>
-            <w:rFonts w:ascii="Helvetica" w:eastAsia="Times New Roman" w:hAnsi="Helvetica" w:cs="Times New Roman"/>
-            <w:sz w:val="24"/>
-            <w:szCs w:val="24"/>
-            <w:u w:val="single"/>
-          </w:rPr>
-          <w:t>e</w:t>
-        </w:r>
-        <w:r>
-          <w:rPr>
-            <w:rFonts w:ascii="Helvetica" w:eastAsia="Times New Roman" w:hAnsi="Helvetica" w:cs="Times New Roman"/>
-            <w:sz w:val="24"/>
-            <w:szCs w:val="24"/>
-            <w:u w:val="single"/>
-          </w:rPr>
-          <w:t>d-versus-interpreted-languages/</w:t>
+          <w:t>https://www.freecodecamp.org/news/compiled-versus-interpreted-languages/</w:t>
         </w:r>
       </w:hyperlink>
     </w:p>
@@ -1171,25 +1111,7 @@
             <w:szCs w:val="24"/>
             <w:u w:val="single"/>
           </w:rPr>
-          <w:t>https://www.geeksforgeeks.org/software-engin</w:t>
-        </w:r>
-        <w:r>
-          <w:rPr>
-            <w:rFonts w:ascii="Helvetica" w:eastAsia="Times New Roman" w:hAnsi="Helvetica" w:cs="Times New Roman"/>
-            <w:sz w:val="24"/>
-            <w:szCs w:val="24"/>
-            <w:u w:val="single"/>
-          </w:rPr>
-          <w:t>e</w:t>
-        </w:r>
-        <w:r>
-          <w:rPr>
-            <w:rFonts w:ascii="Helvetica" w:eastAsia="Times New Roman" w:hAnsi="Helvetica" w:cs="Times New Roman"/>
-            <w:sz w:val="24"/>
-            <w:szCs w:val="24"/>
-            <w:u w:val="single"/>
-          </w:rPr>
-          <w:t>ering/differences-between-procedural-and-object-oriented-programming/</w:t>
+          <w:t>https://www.geeksforgeeks.org/software-engineering/differences-between-procedural-and-object-oriented-programming/</w:t>
         </w:r>
       </w:hyperlink>
     </w:p>
@@ -1237,25 +1159,7 @@
             <w:szCs w:val="24"/>
             <w:u w:val="single"/>
           </w:rPr>
-          <w:t>https://www.linkedin.com/advice/1/how</w:t>
-        </w:r>
-        <w:r>
-          <w:rPr>
-            <w:rFonts w:ascii="Helvetica" w:eastAsia="Times New Roman" w:hAnsi="Helvetica" w:cs="Times New Roman"/>
-            <w:sz w:val="24"/>
-            <w:szCs w:val="24"/>
-            <w:u w:val="single"/>
-          </w:rPr>
-          <w:t>-</w:t>
-        </w:r>
-        <w:r>
-          <w:rPr>
-            <w:rFonts w:ascii="Helvetica" w:eastAsia="Times New Roman" w:hAnsi="Helvetica" w:cs="Times New Roman"/>
-            <w:sz w:val="24"/>
-            <w:szCs w:val="24"/>
-            <w:u w:val="single"/>
-          </w:rPr>
-          <w:t>can-you-implement-object-oriented-programming</w:t>
+          <w:t>https://www.linkedin.com/advice/1/how-can-you-implement-object-oriented-programming</w:t>
         </w:r>
       </w:hyperlink>
     </w:p>
@@ -1302,34 +1206,9 @@
             <w:szCs w:val="24"/>
             <w:u w:val="single"/>
           </w:rPr>
-          <w:t>https://www.roberthalf.com/ca/en/insights/career-developme</w:t>
-        </w:r>
-        <w:r>
-          <w:rPr>
-            <w:rFonts w:ascii="Helvetica" w:eastAsia="Times New Roman" w:hAnsi="Helvetica" w:cs="Times New Roman"/>
-            <w:sz w:val="24"/>
-            <w:szCs w:val="24"/>
-            <w:u w:val="single"/>
-          </w:rPr>
-          <w:t>n</w:t>
-        </w:r>
-        <w:r>
-          <w:rPr>
-            <w:rFonts w:ascii="Helvetica" w:eastAsia="Times New Roman" w:hAnsi="Helvetica" w:cs="Times New Roman"/>
-            <w:sz w:val="24"/>
-            <w:szCs w:val="24"/>
-            <w:u w:val="single"/>
-          </w:rPr>
-          <w:t>t/4-advantages-of-object-oriented-programming</w:t>
+          <w:t>https://www.roberthalf.com/ca/en/insights/career-development/4-advantages-of-object-oriented-programming</w:t>
         </w:r>
       </w:hyperlink>
-    </w:p>
-    <w:p>
-      <w:pPr>
-        <w:rPr>
-          <w:rFonts w:ascii="Helvetica" w:hAnsi="Helvetica"/>
-        </w:rPr>
-      </w:pPr>
     </w:p>
     <w:sectPr>
       <w:pgSz w:w="12240" w:h="15840"/>
@@ -2348,6 +2227,17 @@
       <w14:ligatures w14:val="none"/>
     </w:rPr>
   </w:style>
+  <w:style w:type="character" w:styleId="Strong">
+    <w:name w:val="Strong"/>
+    <w:basedOn w:val="DefaultParagraphFont"/>
+    <w:uiPriority w:val="22"/>
+    <w:qFormat/>
+    <w:rsid w:val="004A6AF3"/>
+    <w:rPr>
+      <w:b/>
+      <w:bCs/>
+    </w:rPr>
+  </w:style>
 </w:styles>
 </file>
 

</xml_diff>